<commit_message>
Add N-trode loading engine for updated MClust 4.4
</commit_message>
<xml_diff>
--- a/code-matlab/toolboxes/MClust-4.4/MClust-4-4.docx
+++ b/code-matlab/toolboxes/MClust-4.4/MClust-4-4.docx
@@ -1470,8 +1470,8 @@
       </w:r>
       <w:smartTag w:uri="urn:schemas-microsoft-com:office:smarttags" w:element="time">
         <w:smartTagPr>
+          <w:attr w:name="Minute" w:val="10"/>
           <w:attr w:name="Hour" w:val="13"/>
-          <w:attr w:name="Minute" w:val="10"/>
         </w:smartTagPr>
         <w:r>
           <w:t>1:10</w:t>
@@ -1703,8 +1703,151 @@
     </w:p>
     <w:p>
       <w:pPr>
+        <w:rPr>
+          <w:color w:val="FF0000"/>
+        </w:rPr>
+      </w:pPr>
+      <w:r>
+        <w:rPr>
+          <w:color w:val="FF0000"/>
+        </w:rPr>
+        <w:t>And</w:t>
+      </w:r>
+    </w:p>
+    <w:p>
+      <w:pPr>
+        <w:pStyle w:val="ListParagraph"/>
+        <w:numPr>
+          <w:ilvl w:val="0"/>
+          <w:numId w:val="18"/>
+        </w:numPr>
+        <w:rPr>
+          <w:color w:val="FF0000"/>
+        </w:rPr>
+      </w:pPr>
+      <w:r>
+        <w:rPr>
+          <w:color w:val="FF0000"/>
+        </w:rPr>
+        <w:t>AW</w:t>
+      </w:r>
+      <w:r>
+        <w:rPr>
+          <w:color w:val="FF0000"/>
+        </w:rPr>
+        <w:t xml:space="preserve"> = </w:t>
+      </w:r>
+      <w:proofErr w:type="spellStart"/>
+      <w:r>
+        <w:rPr>
+          <w:color w:val="FF0000"/>
+        </w:rPr>
+        <w:t>LoadingEngine</w:t>
+      </w:r>
+      <w:proofErr w:type="spellEnd"/>
+      <w:r>
+        <w:rPr>
+          <w:color w:val="FF0000"/>
+        </w:rPr>
+        <w:t>(‘get’, ‘</w:t>
+      </w:r>
+      <w:proofErr w:type="spellStart"/>
+      <w:r>
+        <w:rPr>
+          <w:color w:val="FF0000"/>
+        </w:rPr>
+        <w:t>AverageWaveform_ylim</w:t>
+      </w:r>
+      <w:proofErr w:type="spellEnd"/>
+      <w:r>
+        <w:rPr>
+          <w:color w:val="FF0000"/>
+        </w:rPr>
+        <w:t>);</w:t>
+      </w:r>
+    </w:p>
+    <w:p>
+      <w:pPr>
+        <w:ind w:left="360"/>
+        <w:rPr>
+          <w:color w:val="FF0000"/>
+        </w:rPr>
+      </w:pPr>
+      <w:r>
+        <w:rPr>
+          <w:color w:val="FF0000"/>
+        </w:rPr>
+        <w:t xml:space="preserve">where </w:t>
+      </w:r>
+      <w:r>
+        <w:rPr>
+          <w:color w:val="FF0000"/>
+        </w:rPr>
+        <w:t>AW</w:t>
+      </w:r>
+      <w:r>
+        <w:rPr>
+          <w:color w:val="FF0000"/>
+        </w:rPr>
+        <w:t xml:space="preserve"> is a </w:t>
+      </w:r>
+      <w:r>
+        <w:rPr>
+          <w:color w:val="FF0000"/>
+        </w:rPr>
+        <w:t>two element window vector (like [-1000 1000])</w:t>
+      </w:r>
+      <w:r>
+        <w:rPr>
+          <w:color w:val="FF0000"/>
+        </w:rPr>
+        <w:t xml:space="preserve"> then the </w:t>
+      </w:r>
+      <w:r>
+        <w:rPr>
+          <w:color w:val="FF0000"/>
+        </w:rPr>
+        <w:t xml:space="preserve">Average waveform </w:t>
+      </w:r>
+      <w:proofErr w:type="spellStart"/>
+      <w:r>
+        <w:rPr>
+          <w:color w:val="FF0000"/>
+        </w:rPr>
+        <w:t>ylim</w:t>
+      </w:r>
+      <w:proofErr w:type="spellEnd"/>
+      <w:r>
+        <w:rPr>
+          <w:color w:val="FF0000"/>
+        </w:rPr>
+        <w:t xml:space="preserve"> for the average waveform display will </w:t>
+      </w:r>
+      <w:r>
+        <w:rPr>
+          <w:color w:val="FF0000"/>
+        </w:rPr>
+        <w:t xml:space="preserve">be set to </w:t>
+      </w:r>
+      <w:r>
+        <w:rPr>
+          <w:color w:val="FF0000"/>
+        </w:rPr>
+        <w:t>AW</w:t>
+      </w:r>
+      <w:r>
+        <w:rPr>
+          <w:color w:val="FF0000"/>
+        </w:rPr>
+        <w:t>.</w:t>
+      </w:r>
+    </w:p>
+    <w:p>
+      <w:pPr>
         <w:pStyle w:val="Heading2"/>
       </w:pPr>
+      <w:bookmarkStart w:id="0" w:name="_GoBack"/>
+      <w:bookmarkEnd w:id="0"/>
       <w:r>
         <w:t>Features</w:t>
       </w:r>
@@ -1777,6 +1920,7 @@
     </w:p>
     <w:p>
       <w:r>
+        <w:lastRenderedPageBreak/>
         <w:t xml:space="preserve">wavePC1,2 — Returns for each waveform the contribution to the waveform that is due to the first (wavePC1) or second (wavePC2) principal component .  In the cutter, this feature will appear as </w:t>
       </w:r>
       <w:r>
@@ -1806,7 +1950,6 @@
         <w:pStyle w:val="Heading3"/>
       </w:pPr>
       <w:r>
-        <w:lastRenderedPageBreak/>
         <w:t>Extra Features</w:t>
       </w:r>
     </w:p>
@@ -2042,8 +2185,8 @@
       </w:r>
       <w:smartTag w:uri="urn:schemas-microsoft-com:office:smarttags" w:element="time">
         <w:smartTagPr>
+          <w:attr w:name="Minute" w:val="54"/>
           <w:attr w:name="Hour" w:val="10"/>
-          <w:attr w:name="Minute" w:val="54"/>
         </w:smartTagPr>
         <w:r>
           <w:t>6 to 11</w:t>
@@ -2139,6 +2282,7 @@
       </w:pPr>
       <w:proofErr w:type="spellStart"/>
       <w:r>
+        <w:lastRenderedPageBreak/>
         <w:t>ttChannelValidity</w:t>
       </w:r>
       <w:proofErr w:type="spellEnd"/>
@@ -2167,7 +2311,6 @@
         <w:pStyle w:val="Heading4"/>
       </w:pPr>
       <w:r>
-        <w:lastRenderedPageBreak/>
         <w:t>OUTPUT</w:t>
       </w:r>
     </w:p>
@@ -2482,7 +2625,14 @@
         <w:rPr>
           <w:b/>
         </w:rPr>
-        <w:t xml:space="preserve">VERY IMPORTANT: In MClust-4.0, the clusters are stored separately in the Cluster Cutting Object.  This means that you need to </w:t>
+        <w:t xml:space="preserve">VERY IMPORTANT: In MClust-4.0, the clusters are stored separately in the </w:t>
+      </w:r>
+      <w:r>
+        <w:rPr>
+          <w:b/>
+        </w:rPr>
+        <w:lastRenderedPageBreak/>
+        <w:t xml:space="preserve">Cluster Cutting Object.  This means that you need to </w:t>
       </w:r>
       <w:r>
         <w:rPr>
@@ -2508,14 +2658,7 @@
         <w:rPr>
           <w:b/>
         </w:rPr>
-        <w:t xml:space="preserve"> will add the clusters </w:t>
-      </w:r>
-      <w:r>
-        <w:rPr>
-          <w:b/>
-        </w:rPr>
-        <w:lastRenderedPageBreak/>
-        <w:t xml:space="preserve">in your cutter to the end of the list in the main window.  </w:t>
+        <w:t xml:space="preserve"> will add the clusters in your cutter to the end of the list in the main window.  </w:t>
       </w:r>
       <w:r>
         <w:rPr>
@@ -3691,10 +3834,7 @@
         <w:t>version 4.4 now includes a new</w:t>
       </w:r>
       <w:r>
-        <w:t xml:space="preserve"> automated spike clustering algorithm which is an approximation of superparamagnetic clustering (SPC).  This algorithm finds clusters of points in high-dimensional space, and the hierarchical structure of those clusters.  </w:t>
-      </w:r>
-      <w:r>
-        <w:t xml:space="preserve">The SPC approximation algorithm creates a graph connecting all points, with edges between points which are close to one another (the superposition of the mutual K-nearest neighbor and minimum spanning graphs).  Applying a threshold to the edges, such that edges longer than the threshold break, cause the graph to split into several subgraphs, which are the clusters.  The algorithm finds the threshold values where splits occur, the corresponding clusters, and the split hierarchy.  </w:t>
+        <w:t xml:space="preserve"> automated spike clustering algorithm which is an approximation of superparamagnetic clustering (SPC).  This algorithm finds clusters of points in high-dimensional space, and the hierarchical structure of those clusters.  The SPC approximation algorithm creates a graph connecting all points, with edges between points which are close to one another (the superposition of the mutual K-nearest neighbor and minimum spanning graphs).  Applying a threshold to the edges, such that edges longer than the threshold break, cause the graph to split into several subgraphs, which are the clusters.  The algorithm finds the threshold values where splits occur, the corresponding clusters, and the split hierarchy.  </w:t>
       </w:r>
     </w:p>
     <w:p>
@@ -3716,8 +3856,6 @@
       <w:r>
         <w:t>The cluster hierarchy is displayed as a tree in the SPC cutter, and the user can decide which clusters to keep by navigating the tree and checking the boxes next to desired clusters.  After exporting, these clusters can be edited in the manual cutter.</w:t>
       </w:r>
-      <w:bookmarkStart w:id="0" w:name="_GoBack"/>
-      <w:bookmarkEnd w:id="0"/>
     </w:p>
     <w:p>
       <w:pPr>
@@ -5053,7 +5191,7 @@
         <w:rStyle w:val="PageNumber"/>
         <w:noProof/>
       </w:rPr>
-      <w:t>11</w:t>
+      <w:t>5</w:t>
     </w:r>
     <w:r>
       <w:rPr>
@@ -5128,7 +5266,7 @@
         <w:rStyle w:val="PageNumber"/>
         <w:noProof/>
       </w:rPr>
-      <w:t>6/2/2016 12:27:00 PM</w:t>
+      <w:t>6/2/2016 2:48:00 PM</w:t>
     </w:r>
     <w:r>
       <w:rPr>

</xml_diff>